<commit_message>
Finalizado. Fixes, documentações finais, Relatório.
</commit_message>
<xml_diff>
--- a/Diagrama_e_Relatório/Relatório LP2.docx
+++ b/Diagrama_e_Relatório/Relatório LP2.docx
@@ -166,7 +166,7 @@
         <w:rPr>
           <w:rtl w:val="0"/>
         </w:rPr>
-        <w:t xml:space="preserve">Nessa primeira parte do projeto, concluímos a US1, US2 e US3. Criamos uma classe que representa o sistema QuemMeAjuda, a classe Aluno, que representa um Aluno do sistema, Funcao, que é uma interface e atributo de Aluno, Tutelado, que é uma classe que implementa Funcao, e Tutor, que também implementa Funcao. Também foi criada uma classe de validação para as possíveis exceções dessa parte do projeto. Além das classes do projeto, fizemos os testes JUnit, um diagrama de classes e uma WebPage para o projeto.</w:t>
+        <w:t xml:space="preserve">Nessa primeira parte do projeto, concluímos a US1, US2 e US3. Criamos uma classe que representa o sistema QuemMeAjuda, a classe Aluno, que representa um Aluno do sistema, Funcao, que é uma interface e atributo de Aluno, Tutelado, que é uma classe que implementa Funcao, e Tutor, que também implementa Funcao. Utilizamos também uma classe Disciplina, seus objetos são armazenados pelo tutor, indicando qual disciplina ele pode ensinar. Também foi criada uma classe de validação para as possíveis exceções dessa parte do projeto. Além das classes do projeto, fizemos os testes JUnit, um diagrama de classes e uma WebPage para o projeto.</w:t>
       </w:r>
     </w:p>
     <w:p>
@@ -225,7 +225,7 @@
         <w:rPr>
           <w:rtl w:val="0"/>
         </w:rPr>
-        <w:t xml:space="preserve"> - Implementação e documentação das classes Aluno e Facade, diagrama de classes, relatório e revisão geral do trabalho.</w:t>
+        <w:t xml:space="preserve"> - Implementação e documentação das classes Aluno, Facade, Disciplina e Informacao, diagrama de classes, relatório e revisão geral do trabalho.</w:t>
       </w:r>
     </w:p>
     <w:p>
@@ -279,7 +279,7 @@
         <w:rPr>
           <w:rtl w:val="0"/>
         </w:rPr>
-        <w:t xml:space="preserve"> - Implementação e documentação das classes Funcao, Tutelado e Tutor. </w:t>
+        <w:t xml:space="preserve"> - Implementação e documentação das classes Funcao, Tutelado e Tutor, documentação de  QmaSistemaTest</w:t>
       </w:r>
     </w:p>
     <w:p>
@@ -333,13 +333,27 @@
         <w:rPr>
           <w:rtl w:val="0"/>
         </w:rPr>
+      </w:r>
+    </w:p>
+    <w:p>
+      <w:pPr>
+        <w:contextualSpacing w:val="0"/>
+        <w:rPr/>
+      </w:pPr>
+      <w:r>
+        <w:rPr>
+          <w:rtl w:val="0"/>
+        </w:rPr>
         <w:t xml:space="preserve">WebPage: </w:t>
       </w:r>
     </w:p>
     <w:p>
       <w:pPr>
         <w:contextualSpacing w:val="0"/>
-        <w:rPr/>
+        <w:rPr>
+          <w:sz w:val="26"/>
+          <w:szCs w:val="26"/>
+        </w:rPr>
       </w:pPr>
       <w:hyperlink r:id="rId13">
         <w:r>
@@ -351,26 +365,6 @@
           <w:t xml:space="preserve">http://hericlesme.github.io/Projeto-LP2</w:t>
         </w:r>
       </w:hyperlink>
-      <w:r>
-        <w:rPr>
-          <w:rtl w:val="0"/>
-        </w:rPr>
-      </w:r>
-    </w:p>
-    <w:p>
-      <w:pPr>
-        <w:contextualSpacing w:val="0"/>
-        <w:rPr>
-          <w:sz w:val="26"/>
-          <w:szCs w:val="26"/>
-        </w:rPr>
-      </w:pPr>
-      <w:r>
-        <w:rPr>
-          <w:rtl w:val="0"/>
-        </w:rPr>
-        <w:t xml:space="preserve">*Os links, assim como este relatório, podem ser acessados através do repositório no github.</w:t>
-      </w:r>
       <w:r>
         <w:rPr>
           <w:rtl w:val="0"/>
@@ -456,12 +450,12 @@
         <wp:inline distB="114300" distT="114300" distL="114300" distR="114300">
           <wp:extent cx="5943600" cy="38100"/>
           <wp:effectExtent b="0" l="0" r="0" t="0"/>
-          <wp:docPr descr="horizontal line" id="1" name="image3.png"/>
+          <wp:docPr descr="horizontal line" id="1" name="image2.png"/>
           <a:graphic>
             <a:graphicData uri="http://schemas.openxmlformats.org/drawingml/2006/picture">
               <pic:pic>
                 <pic:nvPicPr>
-                  <pic:cNvPr descr="horizontal line" id="0" name="image3.png"/>
+                  <pic:cNvPr descr="horizontal line" id="0" name="image2.png"/>
                   <pic:cNvPicPr preferRelativeResize="0"/>
                 </pic:nvPicPr>
                 <pic:blipFill>

</xml_diff>